<commit_message>
Project Report with Architecture Design
</commit_message>
<xml_diff>
--- a/Project Report Template.docx
+++ b/Project Report Template.docx
@@ -320,22 +320,7 @@
         </w:numPr>
       </w:pPr>
       <w:r>
-        <w:t xml:space="preserve">Description: </w:t>
-      </w:r>
-      <w:r>
-        <w:t>Implement the design for backend development, discover and</w:t>
-      </w:r>
-      <w:r>
-        <w:t xml:space="preserve"> </w:t>
-      </w:r>
-      <w:r>
-        <w:t>implement back-end search for needed recipes requested by the front-end.</w:t>
-      </w:r>
-      <w:r>
-        <w:t xml:space="preserve"> </w:t>
-      </w:r>
-      <w:r>
-        <w:t>Inclusive of testing and development with front-end connection.</w:t>
+        <w:t>Description: Implement the design for backend development, discover and implement back-end search for needed recipes requested by the front-end. Inclusive of testing and development with front-end connection.</w:t>
       </w:r>
     </w:p>
     <w:p>
@@ -401,28 +386,7 @@
         </w:numPr>
       </w:pPr>
       <w:r>
-        <w:t xml:space="preserve">Description: </w:t>
-      </w:r>
-      <w:r>
-        <w:t>Implement web page design, create user fillable fields for ingredients</w:t>
-      </w:r>
-      <w:r>
-        <w:t xml:space="preserve"> </w:t>
-      </w:r>
-      <w:r>
-        <w:t>list. Afterwards, create a web page result containing the retrieved recipe with the</w:t>
-      </w:r>
-      <w:r>
-        <w:t xml:space="preserve"> </w:t>
-      </w:r>
-      <w:r>
-        <w:t>other necessary components. Inclusive of testing and developing with back-end</w:t>
-      </w:r>
-      <w:r>
-        <w:t xml:space="preserve"> </w:t>
-      </w:r>
-      <w:r>
-        <w:t xml:space="preserve">connection. </w:t>
+        <w:t xml:space="preserve">Description: Implement web page design, create user fillable fields for ingredients list. Afterwards, create a web page result containing the retrieved recipe with the other necessary components. Inclusive of testing and developing with back-end connection. </w:t>
       </w:r>
     </w:p>
     <w:p>
@@ -503,6 +467,55 @@
         <w:t>Overall system architecture (diagram)</w:t>
       </w:r>
     </w:p>
+    <w:p>
+      <w:r>
+        <w:rPr>
+          <w:noProof/>
+        </w:rPr>
+        <w:drawing>
+          <wp:inline distT="0" distB="0" distL="0" distR="0" wp14:anchorId="05BAE5C8" wp14:editId="249364E9">
+            <wp:extent cx="5850542" cy="4387907"/>
+            <wp:effectExtent l="0" t="0" r="4445" b="0"/>
+            <wp:docPr id="3" name="Picture 3"/>
+            <wp:cNvGraphicFramePr>
+              <a:graphicFrameLocks xmlns:a="http://schemas.openxmlformats.org/drawingml/2006/main" noChangeAspect="1"/>
+            </wp:cNvGraphicFramePr>
+            <a:graphic xmlns:a="http://schemas.openxmlformats.org/drawingml/2006/main">
+              <a:graphicData uri="http://schemas.openxmlformats.org/drawingml/2006/picture">
+                <pic:pic xmlns:pic="http://schemas.openxmlformats.org/drawingml/2006/picture">
+                  <pic:nvPicPr>
+                    <pic:cNvPr id="3" name="Picture 3"/>
+                    <pic:cNvPicPr/>
+                  </pic:nvPicPr>
+                  <pic:blipFill>
+                    <a:blip r:embed="rId5">
+                      <a:extLst>
+                        <a:ext uri="{28A0092B-C50C-407E-A947-70E740481C1C}">
+                          <a14:useLocalDpi xmlns:a14="http://schemas.microsoft.com/office/drawing/2010/main" val="0"/>
+                        </a:ext>
+                      </a:extLst>
+                    </a:blip>
+                    <a:stretch>
+                      <a:fillRect/>
+                    </a:stretch>
+                  </pic:blipFill>
+                  <pic:spPr>
+                    <a:xfrm>
+                      <a:off x="0" y="0"/>
+                      <a:ext cx="5854873" cy="4391155"/>
+                    </a:xfrm>
+                    <a:prstGeom prst="rect">
+                      <a:avLst/>
+                    </a:prstGeom>
+                  </pic:spPr>
+                </pic:pic>
+              </a:graphicData>
+            </a:graphic>
+          </wp:inline>
+        </w:drawing>
+      </w:r>
+    </w:p>
+    <w:p/>
     <w:p>
       <w:r>
         <w:t>Timeline</w:t>
@@ -517,6 +530,7 @@
         </w:numPr>
       </w:pPr>
       <w:r>
+        <w:lastRenderedPageBreak/>
         <w:t>Gantt Chart</w:t>
       </w:r>
       <w:r>
@@ -544,7 +558,7 @@
                     </pic:cNvPicPr>
                   </pic:nvPicPr>
                   <pic:blipFill>
-                    <a:blip r:embed="rId5" cstate="print">
+                    <a:blip r:embed="rId6" cstate="print">
                       <a:extLst>
                         <a:ext uri="{28A0092B-C50C-407E-A947-70E740481C1C}">
                           <a14:useLocalDpi xmlns:a14="http://schemas.microsoft.com/office/drawing/2010/main" val="0"/>
@@ -815,10 +829,10 @@
       </w:rPr>
     </w:lvl>
   </w:abstractNum>
-  <w:num w:numId="1" w16cid:durableId="935869987">
+  <w:num w:numId="1">
     <w:abstractNumId w:val="0"/>
   </w:num>
-  <w:num w:numId="2" w16cid:durableId="1689212139">
+  <w:num w:numId="2">
     <w:abstractNumId w:val="1"/>
   </w:num>
 </w:numbering>

</xml_diff>